<commit_message>
Minor tweaks to CV
</commit_message>
<xml_diff>
--- a/cv/gvwilson.docx
+++ b/cv/gvwilson.docx
@@ -311,7 +311,7 @@
         <w:pStyle w:val="Standard"/>
         <w:numPr>
           <w:ilvl w:val="0"/>
-          <w:numId w:val="21"/>
+          <w:numId w:val="22"/>
         </w:numPr>
         <w:tabs>
           <w:tab w:val="left" w:pos="720" w:leader="none"/>
@@ -324,49 +324,7 @@
           <w:rFonts w:cs="Arial" w:ascii="Arial" w:hAnsi="Arial"/>
           <w:sz w:val="20"/>
         </w:rPr>
-        <w:t xml:space="preserve">Author or co-author of six books on programming, one on teaching, </w:t>
-      </w:r>
-      <w:r>
-        <w:rPr>
-          <w:rFonts w:cs="Arial" w:ascii="Arial" w:hAnsi="Arial"/>
-          <w:sz w:val="20"/>
-        </w:rPr>
-        <w:t>and two for children</w:t>
-      </w:r>
-      <w:r>
-        <w:rPr>
-          <w:rFonts w:cs="Arial" w:ascii="Arial" w:hAnsi="Arial"/>
-          <w:sz w:val="20"/>
-        </w:rPr>
-        <w:t xml:space="preserve">; co-editor of six </w:t>
-      </w:r>
-      <w:r>
-        <w:rPr>
-          <w:rFonts w:cs="Arial" w:ascii="Arial" w:hAnsi="Arial"/>
-          <w:sz w:val="20"/>
-        </w:rPr>
-        <w:t xml:space="preserve">other books on programming </w:t>
-      </w:r>
-      <w:r>
-        <w:rPr>
-          <w:rFonts w:cs="Arial" w:ascii="Arial" w:hAnsi="Arial"/>
-          <w:sz w:val="20"/>
-        </w:rPr>
-        <w:t>(</w:t>
-      </w:r>
-      <w:r>
-        <w:rPr>
-          <w:rFonts w:cs="Arial" w:ascii="Arial" w:hAnsi="Arial"/>
-          <w:sz w:val="20"/>
-        </w:rPr>
-        <w:t>including a 2008 Jolt Award winner</w:t>
-      </w:r>
-      <w:r>
-        <w:rPr>
-          <w:rFonts w:cs="Arial" w:ascii="Arial" w:hAnsi="Arial"/>
-          <w:sz w:val="20"/>
-        </w:rPr>
-        <w:t>).</w:t>
+        <w:t>Author or co-author of six books on programming, one on teaching, and two for children; co-editor of six other books on programming (including a 2008 Jolt Award winner).</w:t>
       </w:r>
     </w:p>
     <w:p>
@@ -526,7 +484,7 @@
         </w:rPr>
         <w:t>2018–2021</w:t>
         <w:tab/>
-        <w:t>Data Scientist and Professional Educator, RStudio PBC. Created and ran an instructor certification program that trained almost 200 people in its first two years; also responsible for the summer intern and student mentorship programs.</w:t>
+        <w:t>Data Scientist and Professional Educator, RStudio PBC. Created and ran an instructor certification program; also managed the student intern programs.</w:t>
       </w:r>
     </w:p>
     <w:p>
@@ -791,7 +749,7 @@
         </w:rPr>
         <w:t>2004–2006</w:t>
         <w:tab/>
-        <w:t>Independent consultant. Rewrote the Software Carpentry course under a grant from the Python Software Foundation; developed and taught courses at the University of Toronto.</w:t>
+        <w:t>Consultant. Rewrote Software Carpentry materials with support from the Python Software Foundation; developed and taught courses at the University of Toronto.</w:t>
       </w:r>
     </w:p>
     <w:p>
@@ -823,7 +781,7 @@
         </w:rPr>
         <w:t>2000–2004</w:t>
         <w:tab/>
-        <w:t>Senior software engineer, Baltimore Technologies (acquired by Hewlett Packard). Helped develop a single sign-on product using C++ and Java on Linux and Windows. Also taught courses and supervised undergraduate honors projects at the University of Toronto.</w:t>
+        <w:t>Senior software engineer, Baltimore Technologies (acquired by Hewlett Packard). Helped develop a single sign-on product using C++ and Java. Also taught courses and supervised student projects at the University of Toronto.</w:t>
       </w:r>
     </w:p>
     <w:p>
@@ -857,9 +815,9 @@
           <w:rFonts w:cs="Arial" w:ascii="Arial" w:hAnsi="Arial"/>
           <w:sz w:val="20"/>
         </w:rPr>
-        <w:t>1998–2000</w:t>
+        <w:t>1982–2000</w:t>
         <w:tab/>
-        <w:t>Independent consultant. Ran Software Carpentry classes at Los Alamos National Laboratory</w:t>
+        <w:t>Software developer and consultant for academic research centers, national labs, and firms ranging from early-stage startups to IBM;</w:t>
       </w:r>
       <w:r>
         <w:rPr>
@@ -867,49 +825,14 @@
           <w:sz w:val="20"/>
           <w:szCs w:val="20"/>
         </w:rPr>
-        <w:t>; helped develop a single sign-on product for Nevex Software (acquired by Baltimore Technologies); co-designed Python’s set module.</w:t>
-      </w:r>
-    </w:p>
-    <w:p>
-      <w:pPr>
-        <w:pStyle w:val="Standard"/>
-        <w:ind w:left="1440" w:hanging="1440"/>
-        <w:rPr>
-          <w:rFonts w:ascii="Arial" w:hAnsi="Arial" w:cs="Arial"/>
-          <w:sz w:val="20"/>
-          <w:szCs w:val="20"/>
-        </w:rPr>
-      </w:pPr>
-      <w:r>
-        <w:rPr>
-          <w:rFonts w:cs="Arial" w:ascii="Arial" w:hAnsi="Arial"/>
-          <w:sz w:val="20"/>
-          <w:szCs w:val="20"/>
-        </w:rPr>
-      </w:r>
-    </w:p>
-    <w:p>
-      <w:pPr>
-        <w:pStyle w:val="Standard"/>
-        <w:ind w:left="1440" w:hanging="1440"/>
-        <w:rPr/>
-      </w:pPr>
-      <w:r>
-        <w:rPr>
-          <w:rFonts w:cs="Arial" w:ascii="Arial" w:hAnsi="Arial"/>
-          <w:sz w:val="20"/>
-          <w:szCs w:val="20"/>
-        </w:rPr>
-        <w:t>1982</w:t>
-      </w:r>
-      <w:r>
-        <w:rPr>
-          <w:rFonts w:cs="Arial" w:ascii="Arial" w:hAnsi="Arial"/>
-          <w:sz w:val="20"/>
-        </w:rPr>
-        <w:t>–1998</w:t>
-        <w:tab/>
-        <w:t>Worked as a software developer for firms ranging from early-stage startups to IBM, including six years as a research software engineer at the Edinburgh Parallel Computing Centre; wrote and edited books on parallel programming.</w:t>
+        <w:t xml:space="preserve"> </w:t>
+      </w:r>
+      <w:r>
+        <w:rPr>
+          <w:rFonts w:cs="Arial" w:ascii="Arial" w:hAnsi="Arial"/>
+          <w:sz w:val="20"/>
+        </w:rPr>
+        <w:t>wrote and edited books on parallel programming.</w:t>
       </w:r>
     </w:p>
     <w:p>
@@ -1148,7 +1071,7 @@
         <w:pStyle w:val="Standard"/>
         <w:numPr>
           <w:ilvl w:val="0"/>
-          <w:numId w:val="22"/>
+          <w:numId w:val="23"/>
         </w:numPr>
         <w:tabs>
           <w:tab w:val="left" w:pos="720" w:leader="none"/>
@@ -1177,30 +1100,6 @@
           <w:sz w:val="20"/>
         </w:rPr>
         <w:t>).</w:t>
-      </w:r>
-    </w:p>
-    <w:p>
-      <w:pPr>
-        <w:pStyle w:val="Standard"/>
-        <w:numPr>
-          <w:ilvl w:val="0"/>
-          <w:numId w:val="23"/>
-        </w:numPr>
-        <w:tabs>
-          <w:tab w:val="left" w:pos="720" w:leader="none"/>
-        </w:tabs>
-        <w:ind w:left="360" w:hanging="360"/>
-        <w:rPr>
-          <w:rFonts w:ascii="Arial" w:hAnsi="Arial" w:cs="Arial"/>
-          <w:sz w:val="20"/>
-        </w:rPr>
-      </w:pPr>
-      <w:r>
-        <w:rPr>
-          <w:rFonts w:cs="Arial" w:ascii="Arial" w:hAnsi="Arial"/>
-          <w:sz w:val="20"/>
-        </w:rPr>
-        <w:t>University of Toronto Computer Science Student Union Teaching Award, 2004.</w:t>
       </w:r>
     </w:p>
     <w:p>
@@ -1224,12 +1123,12 @@
           <w:rFonts w:cs="Arial" w:ascii="Arial" w:hAnsi="Arial"/>
           <w:sz w:val="20"/>
         </w:rPr>
-        <w:t>Co-winner of Howe Prize (best thesis in Artificial Intelligence), University of Edinburgh, 1986.</w:t>
-      </w:r>
-    </w:p>
-    <w:p>
-      <w:pPr>
-        <w:pStyle w:val="BodyTextIndent2"/>
+        <w:t>University of Toronto Computer Science Student Union Teaching Award, 2004.</w:t>
+      </w:r>
+    </w:p>
+    <w:p>
+      <w:pPr>
+        <w:pStyle w:val="Standard"/>
         <w:numPr>
           <w:ilvl w:val="0"/>
           <w:numId w:val="25"/>
@@ -1238,11 +1137,17 @@
           <w:tab w:val="left" w:pos="720" w:leader="none"/>
         </w:tabs>
         <w:ind w:left="360" w:hanging="360"/>
-        <w:rPr/>
-      </w:pPr>
-      <w:r>
-        <w:rPr/>
-        <w:t>Commonwealth Scholarship, 1985–86.</w:t>
+        <w:rPr>
+          <w:rFonts w:ascii="Arial" w:hAnsi="Arial" w:cs="Arial"/>
+          <w:sz w:val="20"/>
+        </w:rPr>
+      </w:pPr>
+      <w:r>
+        <w:rPr>
+          <w:rFonts w:cs="Arial" w:ascii="Arial" w:hAnsi="Arial"/>
+          <w:sz w:val="20"/>
+        </w:rPr>
+        <w:t>Co-winner of Howe Prize (best thesis in Artificial Intelligence), University of Edinburgh, 1986.</w:t>
       </w:r>
     </w:p>
     <w:p>
@@ -1260,15 +1165,33 @@
       </w:pPr>
       <w:r>
         <w:rPr/>
-        <w:t>University Medal, Queen's University, 1984 (top student in graduating class).</w:t>
-      </w:r>
-    </w:p>
-    <w:p>
-      <w:pPr>
-        <w:pStyle w:val="Standard"/>
+        <w:t>Commonwealth Scholarship, 1985–86.</w:t>
+      </w:r>
+    </w:p>
+    <w:p>
+      <w:pPr>
+        <w:pStyle w:val="BodyTextIndent2"/>
         <w:numPr>
           <w:ilvl w:val="0"/>
           <w:numId w:val="27"/>
+        </w:numPr>
+        <w:tabs>
+          <w:tab w:val="left" w:pos="720" w:leader="none"/>
+        </w:tabs>
+        <w:ind w:left="360" w:hanging="360"/>
+        <w:rPr/>
+      </w:pPr>
+      <w:r>
+        <w:rPr/>
+        <w:t>University Medal, Queen's University, 1984 (top student in graduating class).</w:t>
+      </w:r>
+    </w:p>
+    <w:p>
+      <w:pPr>
+        <w:pStyle w:val="Standard"/>
+        <w:numPr>
+          <w:ilvl w:val="0"/>
+          <w:numId w:val="28"/>
         </w:numPr>
         <w:tabs>
           <w:tab w:val="left" w:pos="720" w:leader="none"/>
@@ -1548,7 +1471,7 @@
         <w:pStyle w:val="Textbody1"/>
         <w:numPr>
           <w:ilvl w:val="0"/>
-          <w:numId w:val="28"/>
+          <w:numId w:val="29"/>
         </w:numPr>
         <w:tabs>
           <w:tab w:val="clear" w:pos="720"/>
@@ -1559,35 +1482,6 @@
       <w:r>
         <w:rPr/>
         <w:t>Advisory Board, Ladies Learning Code, 2012-2014.</w:t>
-      </w:r>
-    </w:p>
-    <w:p>
-      <w:pPr>
-        <w:pStyle w:val="Textbody1"/>
-        <w:numPr>
-          <w:ilvl w:val="0"/>
-          <w:numId w:val="29"/>
-        </w:numPr>
-        <w:tabs>
-          <w:tab w:val="clear" w:pos="720"/>
-          <w:tab w:val="left" w:pos="0" w:leader="none"/>
-        </w:tabs>
-        <w:rPr/>
-      </w:pPr>
-      <w:r>
-        <w:rPr/>
-        <w:t xml:space="preserve">Contributing editor with </w:t>
-      </w:r>
-      <w:r>
-        <w:rPr>
-          <w:i/>
-          <w:iCs/>
-        </w:rPr>
-        <w:t>Doctor Dobb’s Journal</w:t>
-      </w:r>
-      <w:r>
-        <w:rPr/>
-        <w:t>, 2001-10.</w:t>
       </w:r>
     </w:p>
     <w:p>
@@ -1599,18 +1493,29 @@
         </w:numPr>
         <w:tabs>
           <w:tab w:val="clear" w:pos="720"/>
-          <w:tab w:val="left" w:pos="360" w:leader="none"/>
+          <w:tab w:val="left" w:pos="0" w:leader="none"/>
         </w:tabs>
         <w:rPr/>
       </w:pPr>
       <w:r>
         <w:rPr/>
-        <w:t>Mentor for Google’s Summer of Code, 2005-2015.</w:t>
-      </w:r>
-    </w:p>
-    <w:p>
-      <w:pPr>
-        <w:pStyle w:val="Standard"/>
+        <w:t xml:space="preserve">Contributing editor with </w:t>
+      </w:r>
+      <w:r>
+        <w:rPr>
+          <w:i/>
+          <w:iCs/>
+        </w:rPr>
+        <w:t>Doctor Dobb’s Journal</w:t>
+      </w:r>
+      <w:r>
+        <w:rPr/>
+        <w:t>, 2001-10.</w:t>
+      </w:r>
+    </w:p>
+    <w:p>
+      <w:pPr>
+        <w:pStyle w:val="Textbody1"/>
         <w:numPr>
           <w:ilvl w:val="0"/>
           <w:numId w:val="31"/>
@@ -1619,17 +1524,11 @@
           <w:tab w:val="clear" w:pos="720"/>
           <w:tab w:val="left" w:pos="360" w:leader="none"/>
         </w:tabs>
-        <w:rPr>
-          <w:rFonts w:ascii="Arial" w:hAnsi="Arial" w:cs="Arial"/>
-          <w:sz w:val="20"/>
-        </w:rPr>
-      </w:pPr>
-      <w:r>
-        <w:rPr>
-          <w:rFonts w:cs="Arial" w:ascii="Arial" w:hAnsi="Arial"/>
-          <w:sz w:val="20"/>
-        </w:rPr>
-        <w:t>Ultimate frisbee, 1995-2003 (Toronto "C" Division championship team 2002).</w:t>
+        <w:rPr/>
+      </w:pPr>
+      <w:r>
+        <w:rPr/>
+        <w:t>Mentor for Google’s Summer of Code, 2005-2015.</w:t>
       </w:r>
     </w:p>
     <w:p>
@@ -1653,7 +1552,7 @@
           <w:rFonts w:cs="Arial" w:ascii="Arial" w:hAnsi="Arial"/>
           <w:sz w:val="20"/>
         </w:rPr>
-        <w:t>Competitor in World Computer Chess Championship, 1989.</w:t>
+        <w:t>Ultimate frisbee, 1995-2003 (Toronto "C" Division championship team 2002).</w:t>
       </w:r>
     </w:p>
     <w:p>
@@ -1677,6 +1576,30 @@
           <w:rFonts w:cs="Arial" w:ascii="Arial" w:hAnsi="Arial"/>
           <w:sz w:val="20"/>
         </w:rPr>
+        <w:t>Competitor in World Computer Chess Championship, 1989.</w:t>
+      </w:r>
+    </w:p>
+    <w:p>
+      <w:pPr>
+        <w:pStyle w:val="Standard"/>
+        <w:numPr>
+          <w:ilvl w:val="0"/>
+          <w:numId w:val="34"/>
+        </w:numPr>
+        <w:tabs>
+          <w:tab w:val="clear" w:pos="720"/>
+          <w:tab w:val="left" w:pos="360" w:leader="none"/>
+        </w:tabs>
+        <w:rPr>
+          <w:rFonts w:ascii="Arial" w:hAnsi="Arial" w:cs="Arial"/>
+          <w:sz w:val="20"/>
+        </w:rPr>
+      </w:pPr>
+      <w:r>
+        <w:rPr>
+          <w:rFonts w:cs="Arial" w:ascii="Arial" w:hAnsi="Arial"/>
+          <w:sz w:val="20"/>
+        </w:rPr>
         <w:t>Past member/volunteer with the Canadian National Institute for the Blind, the Sierra Club, Amnesty International, OXFAM, the Bruce Trail Association, and the Green Party of Canada.</w:t>
       </w:r>
     </w:p>
@@ -1739,7 +1662,7 @@
         <w:pStyle w:val="Standard"/>
         <w:numPr>
           <w:ilvl w:val="0"/>
-          <w:numId w:val="34"/>
+          <w:numId w:val="35"/>
         </w:numPr>
         <w:tabs>
           <w:tab w:val="left" w:pos="720" w:leader="none"/>
@@ -1778,69 +1701,6 @@
           <w:szCs w:val="20"/>
         </w:rPr>
         <w:t>. Chapman and Hall/CRC Press, 2022.</w:t>
-      </w:r>
-    </w:p>
-    <w:p>
-      <w:pPr>
-        <w:pStyle w:val="Standard"/>
-        <w:numPr>
-          <w:ilvl w:val="0"/>
-          <w:numId w:val="35"/>
-        </w:numPr>
-        <w:tabs>
-          <w:tab w:val="left" w:pos="720" w:leader="none"/>
-        </w:tabs>
-        <w:ind w:left="360" w:hanging="360"/>
-        <w:rPr>
-          <w:rFonts w:ascii="Arial" w:hAnsi="Arial" w:cs="Arial"/>
-          <w:sz w:val="20"/>
-          <w:szCs w:val="20"/>
-        </w:rPr>
-      </w:pPr>
-      <w:r>
-        <w:rPr>
-          <w:rFonts w:cs="Arial" w:ascii="Arial" w:hAnsi="Arial"/>
-          <w:sz w:val="20"/>
-          <w:szCs w:val="20"/>
-        </w:rPr>
-        <w:t xml:space="preserve">Damien Irving, Kate Hertweck, Luke Johnston, Joel Ostblom, Charlotte Wickham, and Greg Wilson: </w:t>
-      </w:r>
-      <w:r>
-        <w:rPr>
-          <w:rFonts w:cs="Arial" w:ascii="Arial" w:hAnsi="Arial"/>
-          <w:i/>
-          <w:iCs/>
-          <w:sz w:val="20"/>
-          <w:szCs w:val="20"/>
-        </w:rPr>
-        <w:t>Research Software Engineering with Python</w:t>
-      </w:r>
-      <w:r>
-        <w:rPr>
-          <w:rFonts w:cs="Arial" w:ascii="Arial" w:hAnsi="Arial"/>
-          <w:sz w:val="20"/>
-          <w:szCs w:val="20"/>
-        </w:rPr>
-        <w:t xml:space="preserve">. Chapman and Hall/CRC Press, </w:t>
-      </w:r>
-      <w:r>
-        <w:rPr>
-          <w:rFonts w:eastAsia="Times New Roman" w:cs="Arial" w:ascii="Arial" w:hAnsi="Arial"/>
-          <w:color w:val="auto"/>
-          <w:kern w:val="2"/>
-          <w:sz w:val="20"/>
-          <w:szCs w:val="20"/>
-          <w:lang w:val="en-US" w:eastAsia="zh-CN" w:bidi="ar-SA"/>
-        </w:rPr>
-        <w:t>2021</w:t>
-      </w:r>
-      <w:r>
-        <w:rPr>
-          <w:rFonts w:cs="Arial" w:ascii="Arial" w:hAnsi="Arial"/>
-          <w:sz w:val="20"/>
-          <w:szCs w:val="20"/>
-        </w:rPr>
-        <w:t>.</w:t>
       </w:r>
     </w:p>
     <w:p>
@@ -1854,15 +1714,19 @@
           <w:tab w:val="left" w:pos="720" w:leader="none"/>
         </w:tabs>
         <w:ind w:left="360" w:hanging="360"/>
-        <w:rPr/>
-      </w:pPr>
-      <w:r>
-        <w:rPr>
-          <w:rFonts w:cs="Arial" w:ascii="Arial" w:hAnsi="Arial"/>
+        <w:rPr>
+          <w:rFonts w:ascii="Arial" w:hAnsi="Arial" w:cs="Arial"/>
           <w:sz w:val="20"/>
           <w:szCs w:val="20"/>
         </w:rPr>
-        <w:t xml:space="preserve">Maya Gans, Toby Hodges, and Greg Wilson: </w:t>
+      </w:pPr>
+      <w:r>
+        <w:rPr>
+          <w:rFonts w:cs="Arial" w:ascii="Arial" w:hAnsi="Arial"/>
+          <w:sz w:val="20"/>
+          <w:szCs w:val="20"/>
+        </w:rPr>
+        <w:t xml:space="preserve">Damien Irving, Kate Hertweck, Luke Johnston, Joel Ostblom, Charlotte Wickham, and Greg Wilson: </w:t>
       </w:r>
       <w:r>
         <w:rPr>
@@ -1872,7 +1736,7 @@
           <w:sz w:val="20"/>
           <w:szCs w:val="20"/>
         </w:rPr>
-        <w:t>JavaScript for Data Science</w:t>
+        <w:t>Research Software Engineering with Python</w:t>
       </w:r>
       <w:r>
         <w:rPr>
@@ -1880,7 +1744,26 @@
           <w:sz w:val="20"/>
           <w:szCs w:val="20"/>
         </w:rPr>
-        <w:t>. Chapman and Hall/CRC Press, 2020.</w:t>
+        <w:t xml:space="preserve">. Chapman and Hall/CRC Press, </w:t>
+      </w:r>
+      <w:r>
+        <w:rPr>
+          <w:rFonts w:eastAsia="Times New Roman" w:cs="Arial" w:ascii="Arial" w:hAnsi="Arial"/>
+          <w:color w:val="auto"/>
+          <w:kern w:val="2"/>
+          <w:sz w:val="20"/>
+          <w:szCs w:val="20"/>
+          <w:lang w:val="en-US" w:eastAsia="zh-CN" w:bidi="ar-SA"/>
+        </w:rPr>
+        <w:t>2021</w:t>
+      </w:r>
+      <w:r>
+        <w:rPr>
+          <w:rFonts w:cs="Arial" w:ascii="Arial" w:hAnsi="Arial"/>
+          <w:sz w:val="20"/>
+          <w:szCs w:val="20"/>
+        </w:rPr>
+        <w:t>.</w:t>
       </w:r>
     </w:p>
     <w:p>
@@ -1889,6 +1772,46 @@
         <w:numPr>
           <w:ilvl w:val="0"/>
           <w:numId w:val="37"/>
+        </w:numPr>
+        <w:tabs>
+          <w:tab w:val="left" w:pos="720" w:leader="none"/>
+        </w:tabs>
+        <w:ind w:left="360" w:hanging="360"/>
+        <w:rPr/>
+      </w:pPr>
+      <w:r>
+        <w:rPr>
+          <w:rFonts w:cs="Arial" w:ascii="Arial" w:hAnsi="Arial"/>
+          <w:sz w:val="20"/>
+          <w:szCs w:val="20"/>
+        </w:rPr>
+        <w:t xml:space="preserve">Maya Gans, Toby Hodges, and Greg Wilson: </w:t>
+      </w:r>
+      <w:r>
+        <w:rPr>
+          <w:rFonts w:cs="Arial" w:ascii="Arial" w:hAnsi="Arial"/>
+          <w:i/>
+          <w:iCs/>
+          <w:sz w:val="20"/>
+          <w:szCs w:val="20"/>
+        </w:rPr>
+        <w:t>JavaScript for Data Science</w:t>
+      </w:r>
+      <w:r>
+        <w:rPr>
+          <w:rFonts w:cs="Arial" w:ascii="Arial" w:hAnsi="Arial"/>
+          <w:sz w:val="20"/>
+          <w:szCs w:val="20"/>
+        </w:rPr>
+        <w:t>. Chapman and Hall/CRC Press, 2020.</w:t>
+      </w:r>
+    </w:p>
+    <w:p>
+      <w:pPr>
+        <w:pStyle w:val="Standard"/>
+        <w:numPr>
+          <w:ilvl w:val="0"/>
+          <w:numId w:val="38"/>
         </w:numPr>
         <w:tabs>
           <w:tab w:val="left" w:pos="720" w:leader="none"/>
@@ -2847,7 +2770,7 @@
         <w:docPartGallery w:val="Page Numbers (Bottom of Page)"/>
         <w:docPartUnique w:val="true"/>
       </w:docPartObj>
-      <w:id w:val="1810612817"/>
+      <w:id w:val="1289604704"/>
     </w:sdtPr>
     <w:sdtContent>
       <w:p>
@@ -4150,7 +4073,7 @@
         <w:tabs>
           <w:tab w:val="num" w:pos="0"/>
         </w:tabs>
-        <w:ind w:left="360" w:hanging="360"/>
+        <w:ind w:left="720" w:hanging="360"/>
       </w:pPr>
       <w:rPr>
         <w:rFonts w:ascii="Symbol" w:hAnsi="Symbol" w:cs="Symbol" w:hint="default"/>
@@ -4165,7 +4088,7 @@
         <w:tabs>
           <w:tab w:val="num" w:pos="0"/>
         </w:tabs>
-        <w:ind w:left="1080" w:hanging="360"/>
+        <w:ind w:left="1440" w:hanging="360"/>
       </w:pPr>
       <w:rPr>
         <w:rFonts w:ascii="Courier New" w:hAnsi="Courier New" w:cs="Courier New" w:hint="default"/>
@@ -4180,7 +4103,7 @@
         <w:tabs>
           <w:tab w:val="num" w:pos="0"/>
         </w:tabs>
-        <w:ind w:left="1800" w:hanging="360"/>
+        <w:ind w:left="2160" w:hanging="360"/>
       </w:pPr>
       <w:rPr>
         <w:rFonts w:ascii="Wingdings" w:hAnsi="Wingdings" w:cs="Wingdings" w:hint="default"/>
@@ -4195,7 +4118,7 @@
         <w:tabs>
           <w:tab w:val="num" w:pos="0"/>
         </w:tabs>
-        <w:ind w:left="2520" w:hanging="360"/>
+        <w:ind w:left="2880" w:hanging="360"/>
       </w:pPr>
       <w:rPr>
         <w:rFonts w:ascii="Symbol" w:hAnsi="Symbol" w:cs="Symbol" w:hint="default"/>
@@ -4210,7 +4133,7 @@
         <w:tabs>
           <w:tab w:val="num" w:pos="0"/>
         </w:tabs>
-        <w:ind w:left="3240" w:hanging="360"/>
+        <w:ind w:left="3600" w:hanging="360"/>
       </w:pPr>
       <w:rPr>
         <w:rFonts w:ascii="Courier New" w:hAnsi="Courier New" w:cs="Courier New" w:hint="default"/>
@@ -4225,7 +4148,7 @@
         <w:tabs>
           <w:tab w:val="num" w:pos="0"/>
         </w:tabs>
-        <w:ind w:left="3960" w:hanging="360"/>
+        <w:ind w:left="4320" w:hanging="360"/>
       </w:pPr>
       <w:rPr>
         <w:rFonts w:ascii="Wingdings" w:hAnsi="Wingdings" w:cs="Wingdings" w:hint="default"/>
@@ -4240,7 +4163,7 @@
         <w:tabs>
           <w:tab w:val="num" w:pos="0"/>
         </w:tabs>
-        <w:ind w:left="4680" w:hanging="360"/>
+        <w:ind w:left="5040" w:hanging="360"/>
       </w:pPr>
       <w:rPr>
         <w:rFonts w:ascii="Symbol" w:hAnsi="Symbol" w:cs="Symbol" w:hint="default"/>
@@ -4255,7 +4178,7 @@
         <w:tabs>
           <w:tab w:val="num" w:pos="0"/>
         </w:tabs>
-        <w:ind w:left="5400" w:hanging="360"/>
+        <w:ind w:left="5760" w:hanging="360"/>
       </w:pPr>
       <w:rPr>
         <w:rFonts w:ascii="Courier New" w:hAnsi="Courier New" w:cs="Courier New" w:hint="default"/>
@@ -4270,7 +4193,7 @@
         <w:tabs>
           <w:tab w:val="num" w:pos="0"/>
         </w:tabs>
-        <w:ind w:left="6120" w:hanging="360"/>
+        <w:ind w:left="6480" w:hanging="360"/>
       </w:pPr>
       <w:rPr>
         <w:rFonts w:ascii="Wingdings" w:hAnsi="Wingdings" w:cs="Wingdings" w:hint="default"/>
@@ -4966,7 +4889,7 @@
         <w:tabs>
           <w:tab w:val="num" w:pos="0"/>
         </w:tabs>
-        <w:ind w:left="720" w:hanging="360"/>
+        <w:ind w:left="360" w:hanging="360"/>
       </w:pPr>
       <w:rPr>
         <w:rFonts w:ascii="Symbol" w:hAnsi="Symbol" w:cs="Symbol" w:hint="default"/>
@@ -4981,7 +4904,7 @@
         <w:tabs>
           <w:tab w:val="num" w:pos="0"/>
         </w:tabs>
-        <w:ind w:left="1440" w:hanging="360"/>
+        <w:ind w:left="1080" w:hanging="360"/>
       </w:pPr>
       <w:rPr>
         <w:rFonts w:ascii="Courier New" w:hAnsi="Courier New" w:cs="Courier New" w:hint="default"/>
@@ -4996,7 +4919,7 @@
         <w:tabs>
           <w:tab w:val="num" w:pos="0"/>
         </w:tabs>
-        <w:ind w:left="2160" w:hanging="360"/>
+        <w:ind w:left="1800" w:hanging="360"/>
       </w:pPr>
       <w:rPr>
         <w:rFonts w:ascii="Wingdings" w:hAnsi="Wingdings" w:cs="Wingdings" w:hint="default"/>
@@ -5011,7 +4934,7 @@
         <w:tabs>
           <w:tab w:val="num" w:pos="0"/>
         </w:tabs>
-        <w:ind w:left="2880" w:hanging="360"/>
+        <w:ind w:left="2520" w:hanging="360"/>
       </w:pPr>
       <w:rPr>
         <w:rFonts w:ascii="Symbol" w:hAnsi="Symbol" w:cs="Symbol" w:hint="default"/>
@@ -5026,7 +4949,7 @@
         <w:tabs>
           <w:tab w:val="num" w:pos="0"/>
         </w:tabs>
-        <w:ind w:left="3600" w:hanging="360"/>
+        <w:ind w:left="3240" w:hanging="360"/>
       </w:pPr>
       <w:rPr>
         <w:rFonts w:ascii="Courier New" w:hAnsi="Courier New" w:cs="Courier New" w:hint="default"/>
@@ -5041,7 +4964,7 @@
         <w:tabs>
           <w:tab w:val="num" w:pos="0"/>
         </w:tabs>
-        <w:ind w:left="4320" w:hanging="360"/>
+        <w:ind w:left="3960" w:hanging="360"/>
       </w:pPr>
       <w:rPr>
         <w:rFonts w:ascii="Wingdings" w:hAnsi="Wingdings" w:cs="Wingdings" w:hint="default"/>
@@ -5056,7 +4979,7 @@
         <w:tabs>
           <w:tab w:val="num" w:pos="0"/>
         </w:tabs>
-        <w:ind w:left="5040" w:hanging="360"/>
+        <w:ind w:left="4680" w:hanging="360"/>
       </w:pPr>
       <w:rPr>
         <w:rFonts w:ascii="Symbol" w:hAnsi="Symbol" w:cs="Symbol" w:hint="default"/>
@@ -5071,7 +4994,7 @@
         <w:tabs>
           <w:tab w:val="num" w:pos="0"/>
         </w:tabs>
-        <w:ind w:left="5760" w:hanging="360"/>
+        <w:ind w:left="5400" w:hanging="360"/>
       </w:pPr>
       <w:rPr>
         <w:rFonts w:ascii="Courier New" w:hAnsi="Courier New" w:cs="Courier New" w:hint="default"/>
@@ -5086,7 +5009,7 @@
         <w:tabs>
           <w:tab w:val="num" w:pos="0"/>
         </w:tabs>
-        <w:ind w:left="6480" w:hanging="360"/>
+        <w:ind w:left="6120" w:hanging="360"/>
       </w:pPr>
       <w:rPr>
         <w:rFonts w:ascii="Wingdings" w:hAnsi="Wingdings" w:cs="Wingdings" w:hint="default"/>
@@ -5502,6 +5425,142 @@
     </w:lvl>
   </w:abstractNum>
   <w:abstractNum w:abstractNumId="20">
+    <w:lvl w:ilvl="0">
+      <w:numFmt w:val="bullet"/>
+      <w:lvlText w:val=""/>
+      <w:lvlJc w:val="left"/>
+      <w:pPr>
+        <w:tabs>
+          <w:tab w:val="num" w:pos="0"/>
+        </w:tabs>
+        <w:ind w:left="720" w:hanging="360"/>
+      </w:pPr>
+      <w:rPr>
+        <w:rFonts w:ascii="Symbol" w:hAnsi="Symbol" w:cs="Symbol" w:hint="default"/>
+      </w:rPr>
+    </w:lvl>
+    <w:lvl w:ilvl="1">
+      <w:start w:val="0"/>
+      <w:numFmt w:val="bullet"/>
+      <w:lvlText w:val="o"/>
+      <w:lvlJc w:val="left"/>
+      <w:pPr>
+        <w:tabs>
+          <w:tab w:val="num" w:pos="0"/>
+        </w:tabs>
+        <w:ind w:left="1440" w:hanging="360"/>
+      </w:pPr>
+      <w:rPr>
+        <w:rFonts w:ascii="Courier New" w:hAnsi="Courier New" w:cs="Courier New" w:hint="default"/>
+      </w:rPr>
+    </w:lvl>
+    <w:lvl w:ilvl="2">
+      <w:start w:val="0"/>
+      <w:numFmt w:val="bullet"/>
+      <w:lvlText w:val=""/>
+      <w:lvlJc w:val="left"/>
+      <w:pPr>
+        <w:tabs>
+          <w:tab w:val="num" w:pos="0"/>
+        </w:tabs>
+        <w:ind w:left="2160" w:hanging="360"/>
+      </w:pPr>
+      <w:rPr>
+        <w:rFonts w:ascii="Wingdings" w:hAnsi="Wingdings" w:cs="Wingdings" w:hint="default"/>
+      </w:rPr>
+    </w:lvl>
+    <w:lvl w:ilvl="3">
+      <w:start w:val="0"/>
+      <w:numFmt w:val="bullet"/>
+      <w:lvlText w:val=""/>
+      <w:lvlJc w:val="left"/>
+      <w:pPr>
+        <w:tabs>
+          <w:tab w:val="num" w:pos="0"/>
+        </w:tabs>
+        <w:ind w:left="2880" w:hanging="360"/>
+      </w:pPr>
+      <w:rPr>
+        <w:rFonts w:ascii="Symbol" w:hAnsi="Symbol" w:cs="Symbol" w:hint="default"/>
+      </w:rPr>
+    </w:lvl>
+    <w:lvl w:ilvl="4">
+      <w:start w:val="0"/>
+      <w:numFmt w:val="bullet"/>
+      <w:lvlText w:val="o"/>
+      <w:lvlJc w:val="left"/>
+      <w:pPr>
+        <w:tabs>
+          <w:tab w:val="num" w:pos="0"/>
+        </w:tabs>
+        <w:ind w:left="3600" w:hanging="360"/>
+      </w:pPr>
+      <w:rPr>
+        <w:rFonts w:ascii="Courier New" w:hAnsi="Courier New" w:cs="Courier New" w:hint="default"/>
+      </w:rPr>
+    </w:lvl>
+    <w:lvl w:ilvl="5">
+      <w:start w:val="0"/>
+      <w:numFmt w:val="bullet"/>
+      <w:lvlText w:val=""/>
+      <w:lvlJc w:val="left"/>
+      <w:pPr>
+        <w:tabs>
+          <w:tab w:val="num" w:pos="0"/>
+        </w:tabs>
+        <w:ind w:left="4320" w:hanging="360"/>
+      </w:pPr>
+      <w:rPr>
+        <w:rFonts w:ascii="Wingdings" w:hAnsi="Wingdings" w:cs="Wingdings" w:hint="default"/>
+      </w:rPr>
+    </w:lvl>
+    <w:lvl w:ilvl="6">
+      <w:start w:val="0"/>
+      <w:numFmt w:val="bullet"/>
+      <w:lvlText w:val=""/>
+      <w:lvlJc w:val="left"/>
+      <w:pPr>
+        <w:tabs>
+          <w:tab w:val="num" w:pos="0"/>
+        </w:tabs>
+        <w:ind w:left="5040" w:hanging="360"/>
+      </w:pPr>
+      <w:rPr>
+        <w:rFonts w:ascii="Symbol" w:hAnsi="Symbol" w:cs="Symbol" w:hint="default"/>
+      </w:rPr>
+    </w:lvl>
+    <w:lvl w:ilvl="7">
+      <w:start w:val="0"/>
+      <w:numFmt w:val="bullet"/>
+      <w:lvlText w:val="o"/>
+      <w:lvlJc w:val="left"/>
+      <w:pPr>
+        <w:tabs>
+          <w:tab w:val="num" w:pos="0"/>
+        </w:tabs>
+        <w:ind w:left="5760" w:hanging="360"/>
+      </w:pPr>
+      <w:rPr>
+        <w:rFonts w:ascii="Courier New" w:hAnsi="Courier New" w:cs="Courier New" w:hint="default"/>
+      </w:rPr>
+    </w:lvl>
+    <w:lvl w:ilvl="8">
+      <w:start w:val="0"/>
+      <w:numFmt w:val="bullet"/>
+      <w:lvlText w:val=""/>
+      <w:lvlJc w:val="left"/>
+      <w:pPr>
+        <w:tabs>
+          <w:tab w:val="num" w:pos="0"/>
+        </w:tabs>
+        <w:ind w:left="6480" w:hanging="360"/>
+      </w:pPr>
+      <w:rPr>
+        <w:rFonts w:ascii="Wingdings" w:hAnsi="Wingdings" w:cs="Wingdings" w:hint="default"/>
+      </w:rPr>
+    </w:lvl>
+  </w:abstractNum>
+  <w:abstractNum w:abstractNumId="21">
     <w:lvl w:ilvl="0">
       <w:start w:val="1"/>
       <w:numFmt w:val="none"/>
@@ -5681,7 +5740,7 @@
     <w:abstractNumId w:val="20"/>
   </w:num>
   <w:num w:numId="21">
-    <w:abstractNumId w:val="2"/>
+    <w:abstractNumId w:val="21"/>
   </w:num>
   <w:num w:numId="22">
     <w:abstractNumId w:val="2"/>
@@ -5702,7 +5761,7 @@
     <w:abstractNumId w:val="2"/>
   </w:num>
   <w:num w:numId="28">
-    <w:abstractNumId w:val="3"/>
+    <w:abstractNumId w:val="2"/>
   </w:num>
   <w:num w:numId="29">
     <w:abstractNumId w:val="3"/>
@@ -5720,7 +5779,7 @@
     <w:abstractNumId w:val="3"/>
   </w:num>
   <w:num w:numId="34">
-    <w:abstractNumId w:val="1"/>
+    <w:abstractNumId w:val="3"/>
   </w:num>
   <w:num w:numId="35">
     <w:abstractNumId w:val="1"/>
@@ -5729,6 +5788,9 @@
     <w:abstractNumId w:val="1"/>
   </w:num>
   <w:num w:numId="37">
+    <w:abstractNumId w:val="1"/>
+  </w:num>
+  <w:num w:numId="38">
     <w:abstractNumId w:val="1"/>
   </w:num>
 </w:numbering>

</xml_diff>

<commit_message>
Publishing paper about writing technical books
</commit_message>
<xml_diff>
--- a/cv/gvwilson.docx
+++ b/cv/gvwilson.docx
@@ -2173,6 +2173,52 @@
           <w:sz w:val="20"/>
           <w:szCs w:val="20"/>
         </w:rPr>
+        <w:t xml:space="preserve">Jess Haberman and Greg Wilson: “Ten Simple Rules for Writing a Technical Book”. </w:t>
+      </w:r>
+      <w:r>
+        <w:rPr>
+          <w:rFonts w:cs="Arial" w:ascii="Arial" w:hAnsi="Arial"/>
+          <w:i/>
+          <w:iCs/>
+          <w:sz w:val="20"/>
+          <w:szCs w:val="20"/>
+        </w:rPr>
+        <w:t>PLoS Comp. Bio.</w:t>
+      </w:r>
+      <w:r>
+        <w:rPr>
+          <w:rFonts w:cs="Arial" w:ascii="Arial" w:hAnsi="Arial"/>
+          <w:i w:val="false"/>
+          <w:iCs w:val="false"/>
+          <w:sz w:val="20"/>
+          <w:szCs w:val="20"/>
+        </w:rPr>
+        <w:t>, 2023.</w:t>
+      </w:r>
+    </w:p>
+    <w:p>
+      <w:pPr>
+        <w:pStyle w:val="Standard"/>
+        <w:numPr>
+          <w:ilvl w:val="0"/>
+          <w:numId w:val="1"/>
+        </w:numPr>
+        <w:tabs>
+          <w:tab w:val="left" w:pos="720" w:leader="none"/>
+        </w:tabs>
+        <w:ind w:left="360" w:hanging="360"/>
+        <w:rPr>
+          <w:rFonts w:ascii="Arial" w:hAnsi="Arial" w:cs="Arial"/>
+          <w:sz w:val="20"/>
+          <w:szCs w:val="20"/>
+        </w:rPr>
+      </w:pPr>
+      <w:r>
+        <w:rPr>
+          <w:rFonts w:cs="Arial" w:ascii="Arial" w:hAnsi="Arial"/>
+          <w:sz w:val="20"/>
+          <w:szCs w:val="20"/>
+        </w:rPr>
         <w:t xml:space="preserve">Greg Wilson: “Twelve Quick Tips for Software Design”. </w:t>
       </w:r>
       <w:r>
@@ -2770,7 +2816,7 @@
         <w:docPartGallery w:val="Page Numbers (Bottom of Page)"/>
         <w:docPartUnique w:val="true"/>
       </w:docPartObj>
-      <w:id w:val="1289604704"/>
+      <w:id w:val="2113917059"/>
     </w:sdtPr>
     <w:sdtContent>
       <w:p>
@@ -2812,7 +2858,7 @@
             <w:sz w:val="20"/>
             <w:rFonts w:ascii="Arial" w:hAnsi="Arial"/>
           </w:rPr>
-          <w:t>3</w:t>
+          <w:t>2</w:t>
         </w:r>
         <w:r>
           <w:rPr>

</xml_diff>